<commit_message>
Updated, KNN Regression K=15 took 10h 49m 27s
</commit_message>
<xml_diff>
--- a/CSE 3812 AI Lab/Offline - 3/Test Results.docx
+++ b/CSE 3812 AI Lab/Offline - 3/Test Results.docx
@@ -370,19 +370,7 @@
         <w:t>(</w:t>
       </w:r>
       <w:r>
-        <w:t>2000</w:t>
-      </w:r>
-      <w:r>
-        <w:t xml:space="preserve">, </w:t>
-      </w:r>
-      <w:r>
-        <w:t>564</w:t>
-      </w:r>
-      <w:r>
-        <w:t xml:space="preserve">, </w:t>
-      </w:r>
-      <w:r>
-        <w:t>284</w:t>
+        <w:t>2000, 564, 284</w:t>
       </w:r>
       <w:r>
         <w:t>)</w:t>
@@ -799,19 +787,7 @@
         <w:t>(</w:t>
       </w:r>
       <w:r>
-        <w:t>6024</w:t>
-      </w:r>
-      <w:r>
-        <w:t xml:space="preserve">, </w:t>
-      </w:r>
-      <w:r>
-        <w:t>1682</w:t>
-      </w:r>
-      <w:r>
-        <w:t xml:space="preserve">, </w:t>
-      </w:r>
-      <w:r>
-        <w:t>838</w:t>
+        <w:t>6024, 1682, 838</w:t>
       </w:r>
       <w:r>
         <w:t>)</w:t>
@@ -825,10 +801,7 @@
         </w:rPr>
       </w:pPr>
       <w:r>
-        <w:t>For some reason, my testing accuracy is the same for all values of K.</w:t>
-      </w:r>
-      <w:r>
-        <w:t xml:space="preserve"> </w:t>
+        <w:t xml:space="preserve">For some reason, my testing accuracy is the same for all values of K. </w:t>
       </w:r>
       <w:r>
         <w:rPr>
@@ -1569,6 +1542,13 @@
                 <w:szCs w:val="28"/>
               </w:rPr>
             </w:pPr>
+            <w:r>
+              <w:rPr>
+                <w:sz w:val="28"/>
+                <w:szCs w:val="28"/>
+              </w:rPr>
+              <w:t>2643377.180399684</w:t>
+            </w:r>
           </w:p>
         </w:tc>
       </w:tr>
@@ -1610,6 +1590,13 @@
                 <w:szCs w:val="28"/>
               </w:rPr>
             </w:pPr>
+            <w:r>
+              <w:rPr>
+                <w:sz w:val="28"/>
+                <w:szCs w:val="28"/>
+              </w:rPr>
+              <w:t>2568809.537623479</w:t>
+            </w:r>
           </w:p>
         </w:tc>
       </w:tr>
@@ -1617,13 +1604,7 @@
     <w:p/>
     <w:p>
       <w:r>
-        <w:t xml:space="preserve">Worked with </w:t>
-      </w:r>
-      <w:r>
-        <w:t>10</w:t>
-      </w:r>
-      <w:r>
-        <w:t xml:space="preserve">0% = </w:t>
+        <w:t xml:space="preserve">Worked with 100% = </w:t>
       </w:r>
       <w:r>
         <w:t>10</w:t>
@@ -1649,19 +1630,7 @@
         <w:t>(</w:t>
       </w:r>
       <w:r>
-        <w:t>6496</w:t>
-      </w:r>
-      <w:r>
-        <w:t xml:space="preserve">, </w:t>
-      </w:r>
-      <w:r>
-        <w:t>1027</w:t>
-      </w:r>
-      <w:r>
-        <w:t xml:space="preserve">, </w:t>
-      </w:r>
-      <w:r>
-        <w:t>2477</w:t>
+        <w:t>6496, 1027, 2477</w:t>
       </w:r>
       <w:r>
         <w:t>)</w:t>
@@ -1721,7 +1690,7 @@
           <w:b/>
           <w:bCs/>
         </w:rPr>
-        <w:t>3</w:t>
+        <w:t>15</w:t>
       </w:r>
       <w:r>
         <w:rPr>
@@ -1779,19 +1748,7 @@
         <w:t>Artificial Intelligence Laboratory</w:t>
       </w:r>
       <w:r>
-        <w:t xml:space="preserve"> (</w:t>
-      </w:r>
-      <w:r>
-        <w:t>CSE</w:t>
-      </w:r>
-      <w:r>
-        <w:t xml:space="preserve"> </w:t>
-      </w:r>
-      <w:r>
-        <w:t>3812</w:t>
-      </w:r>
-      <w:r>
-        <w:t>)</w:t>
+        <w:t xml:space="preserve"> (CSE 3812)</w:t>
       </w:r>
       <w:r>
         <w:br/>

</xml_diff>